<commit_message>
7.2.1 Bean Factory Added
</commit_message>
<xml_diff>
--- a/practical7/Practical7_Output.docx
+++ b/practical7/Practical7_Output.docx
@@ -67,10 +67,13 @@
     </w:p>
     <w:p>
       <w:r>
+        <w:rPr>
+          <w:noProof/>
+        </w:rPr>
         <w:drawing>
           <wp:inline distT="0" distB="0" distL="0" distR="0" wp14:anchorId="5752E02C" wp14:editId="71C78C63">
-            <wp:extent cx="5943600" cy="2000250"/>
-            <wp:effectExtent l="0" t="0" r="0" b="0"/>
+            <wp:extent cx="5943600" cy="1552575"/>
+            <wp:effectExtent l="0" t="0" r="0" b="9525"/>
             <wp:docPr id="2" name="Picture 2"/>
             <wp:cNvGraphicFramePr>
               <a:graphicFrameLocks xmlns:a="http://schemas.openxmlformats.org/drawingml/2006/main" noChangeAspect="1"/>
@@ -91,7 +94,7 @@
                   <pic:spPr>
                     <a:xfrm>
                       <a:off x="0" y="0"/>
-                      <a:ext cx="5943600" cy="2000250"/>
+                      <a:ext cx="5943600" cy="1552575"/>
                     </a:xfrm>
                     <a:prstGeom prst="rect">
                       <a:avLst/>
@@ -104,17 +107,18 @@
         </w:drawing>
       </w:r>
     </w:p>
-    <w:p/>
-    <w:p/>
     <w:p>
       <w:r>
         <w:t>7b) Dependency Injection using Setter method</w:t>
       </w:r>
       <w:r>
+        <w:rPr>
+          <w:noProof/>
+        </w:rPr>
         <w:drawing>
           <wp:inline distT="0" distB="0" distL="0" distR="0" wp14:anchorId="7EC80475" wp14:editId="57107167">
-            <wp:extent cx="5943600" cy="2066925"/>
-            <wp:effectExtent l="0" t="0" r="0" b="9525"/>
+            <wp:extent cx="5943600" cy="1924050"/>
+            <wp:effectExtent l="0" t="0" r="0" b="0"/>
             <wp:docPr id="3" name="Picture 3"/>
             <wp:cNvGraphicFramePr>
               <a:graphicFrameLocks xmlns:a="http://schemas.openxmlformats.org/drawingml/2006/main" noChangeAspect="1"/>
@@ -135,7 +139,7 @@
                   <pic:spPr>
                     <a:xfrm>
                       <a:off x="0" y="0"/>
-                      <a:ext cx="5943600" cy="2066925"/>
+                      <a:ext cx="5943600" cy="1924050"/>
                     </a:xfrm>
                     <a:prstGeom prst="rect">
                       <a:avLst/>
@@ -148,21 +152,23 @@
         </w:drawing>
       </w:r>
     </w:p>
-    <w:p/>
     <w:p>
       <w:r>
-        <w:t>7c) Dependency Injection using Constructor</w:t>
-      </w:r>
-      <w:bookmarkStart w:id="0" w:name="_GoBack"/>
-      <w:bookmarkEnd w:id="0"/>
+        <w:t xml:space="preserve">7b1) Dependency Injection Setter method using </w:t>
+      </w:r>
+      <w:proofErr w:type="spellStart"/>
+      <w:r>
+        <w:t>BeanFactory</w:t>
+      </w:r>
+      <w:proofErr w:type="spellEnd"/>
     </w:p>
     <w:p>
       <w:r>
         <w:drawing>
-          <wp:inline distT="0" distB="0" distL="0" distR="0" wp14:anchorId="192193E4" wp14:editId="3EA8DCCA">
-            <wp:extent cx="5943600" cy="1866900"/>
+          <wp:inline distT="0" distB="0" distL="0" distR="0" wp14:anchorId="26A83C98" wp14:editId="265E4FE0">
+            <wp:extent cx="5943600" cy="1333500"/>
             <wp:effectExtent l="0" t="0" r="0" b="0"/>
-            <wp:docPr id="1" name="Picture 1"/>
+            <wp:docPr id="4" name="Picture 4"/>
             <wp:cNvGraphicFramePr>
               <a:graphicFrameLocks xmlns:a="http://schemas.openxmlformats.org/drawingml/2006/main" noChangeAspect="1"/>
             </wp:cNvGraphicFramePr>
@@ -182,7 +188,7 @@
                   <pic:spPr>
                     <a:xfrm>
                       <a:off x="0" y="0"/>
-                      <a:ext cx="5943600" cy="1866900"/>
+                      <a:ext cx="5943600" cy="1333500"/>
                     </a:xfrm>
                     <a:prstGeom prst="rect">
                       <a:avLst/>
@@ -194,6 +200,55 @@
           </wp:inline>
         </w:drawing>
       </w:r>
+    </w:p>
+    <w:p>
+      <w:r>
+        <w:t>7c) Dependency Injection using Constructor</w:t>
+      </w:r>
+    </w:p>
+    <w:p>
+      <w:bookmarkStart w:id="0" w:name="_GoBack"/>
+      <w:r>
+        <w:rPr>
+          <w:noProof/>
+        </w:rPr>
+        <w:drawing>
+          <wp:inline distT="0" distB="0" distL="0" distR="0" wp14:anchorId="192193E4" wp14:editId="3EA8DCCA">
+            <wp:extent cx="5943600" cy="1552575"/>
+            <wp:effectExtent l="0" t="0" r="0" b="9525"/>
+            <wp:docPr id="1" name="Picture 1"/>
+            <wp:cNvGraphicFramePr>
+              <a:graphicFrameLocks xmlns:a="http://schemas.openxmlformats.org/drawingml/2006/main" noChangeAspect="1"/>
+            </wp:cNvGraphicFramePr>
+            <a:graphic xmlns:a="http://schemas.openxmlformats.org/drawingml/2006/main">
+              <a:graphicData uri="http://schemas.openxmlformats.org/drawingml/2006/picture">
+                <pic:pic xmlns:pic="http://schemas.openxmlformats.org/drawingml/2006/picture">
+                  <pic:nvPicPr>
+                    <pic:cNvPr id="1" name=""/>
+                    <pic:cNvPicPr/>
+                  </pic:nvPicPr>
+                  <pic:blipFill>
+                    <a:blip r:embed="rId7"/>
+                    <a:stretch>
+                      <a:fillRect/>
+                    </a:stretch>
+                  </pic:blipFill>
+                  <pic:spPr>
+                    <a:xfrm>
+                      <a:off x="0" y="0"/>
+                      <a:ext cx="5943600" cy="1552575"/>
+                    </a:xfrm>
+                    <a:prstGeom prst="rect">
+                      <a:avLst/>
+                    </a:prstGeom>
+                  </pic:spPr>
+                </pic:pic>
+              </a:graphicData>
+            </a:graphic>
+          </wp:inline>
+        </w:drawing>
+      </w:r>
+      <w:bookmarkEnd w:id="0"/>
     </w:p>
     <w:sectPr>
       <w:pgSz w:w="12240" w:h="15840"/>

</xml_diff>